<commit_message>
Informes de tps completos!
</commit_message>
<xml_diff>
--- a/Practicas/Tp6/Tp6.docx
+++ b/Practicas/Tp6/Tp6.docx
@@ -3,9 +3,67 @@
 <w:document xmlns:ve="http://schemas.openxmlformats.org/markup-compatibility/2006" xmlns:o="urn:schemas-microsoft-com:office:office" xmlns:r="http://schemas.openxmlformats.org/officeDocument/2006/relationships" xmlns:m="http://schemas.openxmlformats.org/officeDocument/2006/math" xmlns:v="urn:schemas-microsoft-com:vml" xmlns:wp="http://schemas.openxmlformats.org/drawingml/2006/wordprocessingDrawing" xmlns:w10="urn:schemas-microsoft-com:office:word" xmlns:w="http://schemas.openxmlformats.org/wordprocessingml/2006/main" xmlns:wne="http://schemas.microsoft.com/office/word/2006/wordml">
   <w:body>
     <w:p>
-      <w:r>
-        <w:t>Practica 6</w:t>
-      </w:r>
+      <w:pPr>
+        <w:autoSpaceDE w:val="0"/>
+        <w:autoSpaceDN w:val="0"/>
+        <w:adjustRightInd w:val="0"/>
+        <w:spacing w:after="0" w:line="240" w:lineRule="auto"/>
+        <w:jc w:val="center"/>
+        <w:rPr>
+          <w:rFonts w:ascii="Times New Roman" w:hAnsi="Times New Roman" w:cs="Times New Roman"/>
+          <w:b/>
+          <w:color w:val="000000"/>
+          <w:sz w:val="23"/>
+          <w:szCs w:val="23"/>
+        </w:rPr>
+      </w:pPr>
+      <w:r>
+        <w:rPr>
+          <w:rFonts w:ascii="Times New Roman" w:hAnsi="Times New Roman" w:cs="Times New Roman"/>
+          <w:b/>
+          <w:color w:val="000000"/>
+          <w:sz w:val="23"/>
+          <w:szCs w:val="23"/>
+        </w:rPr>
+        <w:t>Seminario de Lenguajes (.NET)</w:t>
+      </w:r>
+    </w:p>
+    <w:p>
+      <w:pPr>
+        <w:autoSpaceDE w:val="0"/>
+        <w:autoSpaceDN w:val="0"/>
+        <w:adjustRightInd w:val="0"/>
+        <w:spacing w:after="0" w:line="240" w:lineRule="auto"/>
+        <w:jc w:val="center"/>
+        <w:rPr>
+          <w:rFonts w:ascii="Times New Roman" w:hAnsi="Times New Roman" w:cs="Times New Roman"/>
+          <w:b/>
+          <w:color w:val="000000"/>
+          <w:sz w:val="23"/>
+          <w:szCs w:val="23"/>
+        </w:rPr>
+      </w:pPr>
+      <w:r>
+        <w:rPr>
+          <w:rFonts w:ascii="Times New Roman" w:hAnsi="Times New Roman" w:cs="Times New Roman"/>
+          <w:b/>
+          <w:color w:val="000000"/>
+          <w:sz w:val="23"/>
+          <w:szCs w:val="23"/>
+        </w:rPr>
+        <w:t>Práctica 6</w:t>
+      </w:r>
+    </w:p>
+    <w:p>
+      <w:pPr>
+        <w:pStyle w:val="Default"/>
+        <w:jc w:val="center"/>
+        <w:rPr>
+          <w:b/>
+          <w:sz w:val="23"/>
+          <w:szCs w:val="23"/>
+        </w:rPr>
+      </w:pPr>
     </w:p>
     <w:p>
       <w:r>
@@ -20,6 +78,7 @@
           <w:szCs w:val="20"/>
         </w:rPr>
       </w:pPr>
+      <w:proofErr w:type="spellStart"/>
       <w:r>
         <w:rPr>
           <w:b/>
@@ -27,14 +86,33 @@
           <w:sz w:val="20"/>
           <w:szCs w:val="20"/>
         </w:rPr>
-        <w:t xml:space="preserve">using </w:t>
-      </w:r>
-      <w:r>
-        <w:rPr>
-          <w:sz w:val="20"/>
-          <w:szCs w:val="20"/>
-        </w:rPr>
-        <w:t xml:space="preserve">System; </w:t>
+        <w:t>using</w:t>
+      </w:r>
+      <w:proofErr w:type="spellEnd"/>
+      <w:r>
+        <w:rPr>
+          <w:b/>
+          <w:bCs/>
+          <w:sz w:val="20"/>
+          <w:szCs w:val="20"/>
+        </w:rPr>
+        <w:t xml:space="preserve"> </w:t>
+      </w:r>
+      <w:proofErr w:type="spellStart"/>
+      <w:r>
+        <w:rPr>
+          <w:sz w:val="20"/>
+          <w:szCs w:val="20"/>
+        </w:rPr>
+        <w:t>System</w:t>
+      </w:r>
+      <w:proofErr w:type="spellEnd"/>
+      <w:r>
+        <w:rPr>
+          <w:sz w:val="20"/>
+          <w:szCs w:val="20"/>
+        </w:rPr>
+        <w:t xml:space="preserve">; </w:t>
       </w:r>
     </w:p>
     <w:p>
@@ -45,12 +123,37 @@
           <w:szCs w:val="20"/>
         </w:rPr>
       </w:pPr>
-      <w:r>
-        <w:rPr>
-          <w:sz w:val="20"/>
-          <w:szCs w:val="20"/>
-        </w:rPr>
-        <w:t xml:space="preserve">class Program{ </w:t>
+      <w:proofErr w:type="spellStart"/>
+      <w:r>
+        <w:rPr>
+          <w:sz w:val="20"/>
+          <w:szCs w:val="20"/>
+        </w:rPr>
+        <w:t>class</w:t>
+      </w:r>
+      <w:proofErr w:type="spellEnd"/>
+      <w:r>
+        <w:rPr>
+          <w:sz w:val="20"/>
+          <w:szCs w:val="20"/>
+        </w:rPr>
+        <w:t xml:space="preserve"> </w:t>
+      </w:r>
+      <w:proofErr w:type="spellStart"/>
+      <w:r>
+        <w:rPr>
+          <w:sz w:val="20"/>
+          <w:szCs w:val="20"/>
+        </w:rPr>
+        <w:t>Program</w:t>
+      </w:r>
+      <w:proofErr w:type="spellEnd"/>
+      <w:r>
+        <w:rPr>
+          <w:sz w:val="20"/>
+          <w:szCs w:val="20"/>
+        </w:rPr>
+        <w:t xml:space="preserve">{ </w:t>
       </w:r>
     </w:p>
     <w:p>
@@ -62,13 +165,39 @@
           <w:szCs w:val="20"/>
         </w:rPr>
       </w:pPr>
-      <w:r>
-        <w:rPr>
-          <w:sz w:val="20"/>
-          <w:szCs w:val="20"/>
-        </w:rPr>
-        <w:t xml:space="preserve">static void </w:t>
-      </w:r>
+      <w:proofErr w:type="spellStart"/>
+      <w:r>
+        <w:rPr>
+          <w:sz w:val="20"/>
+          <w:szCs w:val="20"/>
+        </w:rPr>
+        <w:t>static</w:t>
+      </w:r>
+      <w:proofErr w:type="spellEnd"/>
+      <w:r>
+        <w:rPr>
+          <w:sz w:val="20"/>
+          <w:szCs w:val="20"/>
+        </w:rPr>
+        <w:t xml:space="preserve"> </w:t>
+      </w:r>
+      <w:proofErr w:type="spellStart"/>
+      <w:r>
+        <w:rPr>
+          <w:sz w:val="20"/>
+          <w:szCs w:val="20"/>
+        </w:rPr>
+        <w:t>void</w:t>
+      </w:r>
+      <w:proofErr w:type="spellEnd"/>
+      <w:r>
+        <w:rPr>
+          <w:sz w:val="20"/>
+          <w:szCs w:val="20"/>
+        </w:rPr>
+        <w:t xml:space="preserve"> </w:t>
+      </w:r>
+      <w:proofErr w:type="spellStart"/>
       <w:r>
         <w:rPr>
           <w:b/>
@@ -78,6 +207,7 @@
         </w:rPr>
         <w:t>Main</w:t>
       </w:r>
+      <w:proofErr w:type="spellEnd"/>
       <w:r>
         <w:rPr>
           <w:sz w:val="20"/>
@@ -128,12 +258,21 @@
           <w:szCs w:val="20"/>
         </w:rPr>
       </w:pPr>
-      <w:r>
-        <w:rPr>
-          <w:sz w:val="20"/>
-          <w:szCs w:val="20"/>
-        </w:rPr>
-        <w:t xml:space="preserve">a.Marca = "Ford"; </w:t>
+      <w:proofErr w:type="spellStart"/>
+      <w:r>
+        <w:rPr>
+          <w:sz w:val="20"/>
+          <w:szCs w:val="20"/>
+        </w:rPr>
+        <w:t>a.Marca</w:t>
+      </w:r>
+      <w:proofErr w:type="spellEnd"/>
+      <w:r>
+        <w:rPr>
+          <w:sz w:val="20"/>
+          <w:szCs w:val="20"/>
+        </w:rPr>
+        <w:t xml:space="preserve"> = "Ford"; </w:t>
       </w:r>
     </w:p>
     <w:p>
@@ -145,6 +284,7 @@
           <w:szCs w:val="20"/>
         </w:rPr>
       </w:pPr>
+      <w:proofErr w:type="spellStart"/>
       <w:r>
         <w:rPr>
           <w:sz w:val="20"/>
@@ -161,12 +301,29 @@
         </w:rPr>
         <w:t>WriteLine</w:t>
       </w:r>
-      <w:r>
-        <w:rPr>
-          <w:sz w:val="20"/>
-          <w:szCs w:val="20"/>
-        </w:rPr>
-        <w:t xml:space="preserve">(a.Marca); </w:t>
+      <w:proofErr w:type="spellEnd"/>
+      <w:r>
+        <w:rPr>
+          <w:sz w:val="20"/>
+          <w:szCs w:val="20"/>
+        </w:rPr>
+        <w:t>(</w:t>
+      </w:r>
+      <w:proofErr w:type="spellStart"/>
+      <w:r>
+        <w:rPr>
+          <w:sz w:val="20"/>
+          <w:szCs w:val="20"/>
+        </w:rPr>
+        <w:t>a.Marca</w:t>
+      </w:r>
+      <w:proofErr w:type="spellEnd"/>
+      <w:r>
+        <w:rPr>
+          <w:sz w:val="20"/>
+          <w:szCs w:val="20"/>
+        </w:rPr>
+        <w:t xml:space="preserve">); </w:t>
       </w:r>
     </w:p>
     <w:p>
@@ -178,6 +335,7 @@
           <w:szCs w:val="20"/>
         </w:rPr>
       </w:pPr>
+      <w:proofErr w:type="spellStart"/>
       <w:r>
         <w:rPr>
           <w:sz w:val="20"/>
@@ -194,6 +352,7 @@
         </w:rPr>
         <w:t>ReadKey</w:t>
       </w:r>
+      <w:proofErr w:type="spellEnd"/>
       <w:r>
         <w:rPr>
           <w:sz w:val="20"/>
@@ -243,12 +402,21 @@
           <w:szCs w:val="20"/>
         </w:rPr>
       </w:pPr>
-      <w:r>
-        <w:rPr>
-          <w:sz w:val="20"/>
-          <w:szCs w:val="20"/>
-        </w:rPr>
-        <w:t xml:space="preserve">class Auto{ </w:t>
+      <w:proofErr w:type="spellStart"/>
+      <w:r>
+        <w:rPr>
+          <w:sz w:val="20"/>
+          <w:szCs w:val="20"/>
+        </w:rPr>
+        <w:t>class</w:t>
+      </w:r>
+      <w:proofErr w:type="spellEnd"/>
+      <w:r>
+        <w:rPr>
+          <w:sz w:val="20"/>
+          <w:szCs w:val="20"/>
+        </w:rPr>
+        <w:t xml:space="preserve"> Auto{ </w:t>
       </w:r>
     </w:p>
     <w:p>
@@ -260,6 +428,7 @@
           <w:szCs w:val="20"/>
         </w:rPr>
       </w:pPr>
+      <w:proofErr w:type="spellStart"/>
       <w:r>
         <w:rPr>
           <w:b/>
@@ -267,14 +436,33 @@
           <w:sz w:val="20"/>
           <w:szCs w:val="20"/>
         </w:rPr>
-        <w:t xml:space="preserve">private </w:t>
-      </w:r>
-      <w:r>
-        <w:rPr>
-          <w:sz w:val="20"/>
-          <w:szCs w:val="20"/>
-        </w:rPr>
-        <w:t xml:space="preserve">string marca; </w:t>
+        <w:t>private</w:t>
+      </w:r>
+      <w:proofErr w:type="spellEnd"/>
+      <w:r>
+        <w:rPr>
+          <w:b/>
+          <w:bCs/>
+          <w:sz w:val="20"/>
+          <w:szCs w:val="20"/>
+        </w:rPr>
+        <w:t xml:space="preserve"> </w:t>
+      </w:r>
+      <w:proofErr w:type="spellStart"/>
+      <w:r>
+        <w:rPr>
+          <w:sz w:val="20"/>
+          <w:szCs w:val="20"/>
+        </w:rPr>
+        <w:t>string</w:t>
+      </w:r>
+      <w:proofErr w:type="spellEnd"/>
+      <w:r>
+        <w:rPr>
+          <w:sz w:val="20"/>
+          <w:szCs w:val="20"/>
+        </w:rPr>
+        <w:t xml:space="preserve"> marca; </w:t>
       </w:r>
     </w:p>
     <w:p>
@@ -286,6 +474,7 @@
           <w:szCs w:val="20"/>
         </w:rPr>
       </w:pPr>
+      <w:proofErr w:type="spellStart"/>
       <w:r>
         <w:rPr>
           <w:b/>
@@ -293,14 +482,33 @@
           <w:sz w:val="20"/>
           <w:szCs w:val="20"/>
         </w:rPr>
-        <w:t xml:space="preserve">public </w:t>
-      </w:r>
-      <w:r>
-        <w:rPr>
-          <w:sz w:val="20"/>
-          <w:szCs w:val="20"/>
-        </w:rPr>
-        <w:t xml:space="preserve">string Marca{ </w:t>
+        <w:t>public</w:t>
+      </w:r>
+      <w:proofErr w:type="spellEnd"/>
+      <w:r>
+        <w:rPr>
+          <w:b/>
+          <w:bCs/>
+          <w:sz w:val="20"/>
+          <w:szCs w:val="20"/>
+        </w:rPr>
+        <w:t xml:space="preserve"> </w:t>
+      </w:r>
+      <w:proofErr w:type="spellStart"/>
+      <w:r>
+        <w:rPr>
+          <w:sz w:val="20"/>
+          <w:szCs w:val="20"/>
+        </w:rPr>
+        <w:t>string</w:t>
+      </w:r>
+      <w:proofErr w:type="spellEnd"/>
+      <w:r>
+        <w:rPr>
+          <w:sz w:val="20"/>
+          <w:szCs w:val="20"/>
+        </w:rPr>
+        <w:t xml:space="preserve"> Marca{ </w:t>
       </w:r>
     </w:p>
     <w:p>
@@ -337,6 +545,7 @@
         </w:rPr>
         <w:t>Marca=</w:t>
       </w:r>
+      <w:proofErr w:type="spellStart"/>
       <w:r>
         <w:rPr>
           <w:b/>
@@ -347,6 +556,7 @@
         </w:rPr>
         <w:t>value</w:t>
       </w:r>
+      <w:proofErr w:type="spellEnd"/>
       <w:r>
         <w:rPr>
           <w:sz w:val="20"/>
@@ -360,7 +570,23 @@
           <w:sz w:val="20"/>
           <w:szCs w:val="20"/>
         </w:rPr>
-        <w:t xml:space="preserve"> // Correccion: </w:t>
+        <w:t xml:space="preserve"> // </w:t>
+      </w:r>
+      <w:proofErr w:type="spellStart"/>
+      <w:r>
+        <w:rPr>
+          <w:sz w:val="20"/>
+          <w:szCs w:val="20"/>
+        </w:rPr>
+        <w:t>Correccion</w:t>
+      </w:r>
+      <w:proofErr w:type="spellEnd"/>
+      <w:r>
+        <w:rPr>
+          <w:sz w:val="20"/>
+          <w:szCs w:val="20"/>
+        </w:rPr>
+        <w:t xml:space="preserve">: </w:t>
       </w:r>
       <w:r>
         <w:rPr>
@@ -419,12 +645,21 @@
           <w:szCs w:val="20"/>
         </w:rPr>
       </w:pPr>
-      <w:r>
-        <w:rPr>
-          <w:sz w:val="20"/>
-          <w:szCs w:val="20"/>
-        </w:rPr>
-        <w:t xml:space="preserve">get{ </w:t>
+      <w:proofErr w:type="spellStart"/>
+      <w:r>
+        <w:rPr>
+          <w:sz w:val="20"/>
+          <w:szCs w:val="20"/>
+        </w:rPr>
+        <w:t>get</w:t>
+      </w:r>
+      <w:proofErr w:type="spellEnd"/>
+      <w:r>
+        <w:rPr>
+          <w:sz w:val="20"/>
+          <w:szCs w:val="20"/>
+        </w:rPr>
+        <w:t xml:space="preserve">{ </w:t>
       </w:r>
     </w:p>
     <w:p>
@@ -436,12 +671,21 @@
           <w:szCs w:val="20"/>
         </w:rPr>
       </w:pPr>
-      <w:r>
-        <w:rPr>
-          <w:sz w:val="20"/>
-          <w:szCs w:val="20"/>
-        </w:rPr>
-        <w:t xml:space="preserve">return marca; </w:t>
+      <w:proofErr w:type="spellStart"/>
+      <w:r>
+        <w:rPr>
+          <w:sz w:val="20"/>
+          <w:szCs w:val="20"/>
+        </w:rPr>
+        <w:t>return</w:t>
+      </w:r>
+      <w:proofErr w:type="spellEnd"/>
+      <w:r>
+        <w:rPr>
+          <w:sz w:val="20"/>
+          <w:szCs w:val="20"/>
+        </w:rPr>
+        <w:t xml:space="preserve"> marca; </w:t>
       </w:r>
     </w:p>
     <w:p>
@@ -496,271 +740,735 @@
       </w:r>
     </w:p>
     <w:p>
-      <w:r>
-        <w:rPr>
-          <w:color w:val="FF0000"/>
+      <w:pPr>
+        <w:rPr>
+          <w:rFonts w:ascii="Courier New" w:hAnsi="Courier New" w:cs="Courier New"/>
+          <w:color w:val="000000"/>
+          <w:sz w:val="20"/>
+          <w:szCs w:val="20"/>
+        </w:rPr>
+      </w:pPr>
+      <w:proofErr w:type="spellStart"/>
+      <w:r>
+        <w:rPr>
+          <w:rFonts w:ascii="Courier New" w:hAnsi="Courier New" w:cs="Courier New"/>
+          <w:color w:val="000000"/>
+          <w:sz w:val="20"/>
+          <w:szCs w:val="20"/>
         </w:rPr>
         <w:t>class</w:t>
       </w:r>
-      <w:r>
-        <w:t> ClaseA{</w:t>
+      <w:proofErr w:type="spellEnd"/>
+      <w:r>
+        <w:rPr>
+          <w:rFonts w:ascii="Courier New" w:hAnsi="Courier New" w:cs="Courier New"/>
+          <w:color w:val="000000"/>
+          <w:sz w:val="20"/>
+          <w:szCs w:val="20"/>
+        </w:rPr>
+        <w:t> </w:t>
+      </w:r>
+      <w:proofErr w:type="spellStart"/>
+      <w:r>
+        <w:rPr>
+          <w:rFonts w:ascii="Courier New" w:hAnsi="Courier New" w:cs="Courier New"/>
+          <w:color w:val="000000"/>
+          <w:sz w:val="20"/>
+          <w:szCs w:val="20"/>
+        </w:rPr>
+        <w:t>ClaseA</w:t>
+      </w:r>
+      <w:proofErr w:type="spellEnd"/>
+      <w:r>
+        <w:rPr>
+          <w:rFonts w:ascii="Courier New" w:hAnsi="Courier New" w:cs="Courier New"/>
+          <w:color w:val="000000"/>
+          <w:sz w:val="20"/>
+          <w:szCs w:val="20"/>
+        </w:rPr>
+        <w:t>{</w:t>
       </w:r>
     </w:p>
     <w:p>
       <w:pPr>
         <w:ind w:firstLine="708"/>
-      </w:pPr>
-      <w:r>
-        <w:rPr>
-          <w:b/>
-          <w:bCs/>
-          <w:color w:val="FF0000"/>
+        <w:rPr>
+          <w:rFonts w:ascii="Courier New" w:hAnsi="Courier New" w:cs="Courier New"/>
+          <w:color w:val="000000"/>
+          <w:sz w:val="20"/>
+          <w:szCs w:val="20"/>
+        </w:rPr>
+      </w:pPr>
+      <w:proofErr w:type="spellStart"/>
+      <w:r>
+        <w:rPr>
+          <w:rFonts w:ascii="Courier New" w:hAnsi="Courier New" w:cs="Courier New"/>
+          <w:color w:val="000000"/>
+          <w:sz w:val="20"/>
+          <w:szCs w:val="20"/>
         </w:rPr>
         <w:t>char</w:t>
       </w:r>
-      <w:r>
+      <w:proofErr w:type="spellEnd"/>
+      <w:r>
+        <w:rPr>
+          <w:rFonts w:ascii="Courier New" w:hAnsi="Courier New" w:cs="Courier New"/>
+          <w:color w:val="000000"/>
+          <w:sz w:val="20"/>
+          <w:szCs w:val="20"/>
+        </w:rPr>
         <w:t> c;</w:t>
       </w:r>
       <w:r>
+        <w:rPr>
+          <w:rFonts w:ascii="Courier New" w:hAnsi="Courier New" w:cs="Courier New"/>
+          <w:color w:val="000000"/>
+          <w:sz w:val="20"/>
+          <w:szCs w:val="20"/>
+        </w:rPr>
         <w:br/>
-        <w:t>        </w:t>
-      </w:r>
-      <w:r>
+        <w:t>      </w:t>
+      </w:r>
+      <w:proofErr w:type="spellStart"/>
+      <w:r>
+        <w:rPr>
+          <w:rFonts w:ascii="Courier New" w:hAnsi="Courier New" w:cs="Courier New"/>
+          <w:color w:val="000000"/>
+          <w:sz w:val="20"/>
+          <w:szCs w:val="20"/>
+        </w:rPr>
+        <w:t>static</w:t>
+      </w:r>
+      <w:proofErr w:type="spellEnd"/>
+      <w:r>
+        <w:rPr>
+          <w:rFonts w:ascii="Courier New" w:hAnsi="Courier New" w:cs="Courier New"/>
+          <w:color w:val="000000"/>
+          <w:sz w:val="20"/>
+          <w:szCs w:val="20"/>
+        </w:rPr>
+        <w:t> </w:t>
+      </w:r>
+      <w:proofErr w:type="spellStart"/>
+      <w:r>
+        <w:rPr>
+          <w:rFonts w:ascii="Courier New" w:hAnsi="Courier New" w:cs="Courier New"/>
+          <w:color w:val="000000"/>
+          <w:sz w:val="20"/>
+          <w:szCs w:val="20"/>
+        </w:rPr>
+        <w:t>string</w:t>
+      </w:r>
+      <w:proofErr w:type="spellEnd"/>
+      <w:r>
+        <w:rPr>
+          <w:rFonts w:ascii="Courier New" w:hAnsi="Courier New" w:cs="Courier New"/>
+          <w:color w:val="000000"/>
+          <w:sz w:val="20"/>
+          <w:szCs w:val="20"/>
+        </w:rPr>
+        <w:t> </w:t>
+      </w:r>
+      <w:proofErr w:type="spellStart"/>
+      <w:r>
+        <w:rPr>
+          <w:rFonts w:ascii="Courier New" w:hAnsi="Courier New" w:cs="Courier New"/>
+          <w:color w:val="000000"/>
+          <w:sz w:val="20"/>
+          <w:szCs w:val="20"/>
+        </w:rPr>
+        <w:t>st</w:t>
+      </w:r>
+      <w:proofErr w:type="spellEnd"/>
+      <w:r>
+        <w:rPr>
+          <w:rFonts w:ascii="Courier New" w:hAnsi="Courier New" w:cs="Courier New"/>
+          <w:color w:val="000000"/>
+          <w:sz w:val="20"/>
+          <w:szCs w:val="20"/>
+        </w:rPr>
+        <w:t>;</w:t>
+      </w:r>
+      <w:r>
+        <w:rPr>
+          <w:rFonts w:ascii="Courier New" w:hAnsi="Courier New" w:cs="Courier New"/>
+          <w:color w:val="000000"/>
+          <w:sz w:val="20"/>
+          <w:szCs w:val="20"/>
+        </w:rPr>
+        <w:br/>
+        <w:t>      </w:t>
+      </w:r>
+      <w:proofErr w:type="spellStart"/>
+      <w:r>
+        <w:rPr>
+          <w:rFonts w:ascii="Courier New" w:hAnsi="Courier New" w:cs="Courier New"/>
+          <w:color w:val="000000"/>
+          <w:sz w:val="20"/>
+          <w:szCs w:val="20"/>
+        </w:rPr>
+        <w:t>void</w:t>
+      </w:r>
+      <w:proofErr w:type="spellEnd"/>
+      <w:r>
+        <w:rPr>
+          <w:rFonts w:ascii="Courier New" w:hAnsi="Courier New" w:cs="Courier New"/>
+          <w:color w:val="000000"/>
+          <w:sz w:val="20"/>
+          <w:szCs w:val="20"/>
+        </w:rPr>
+        <w:t> metodo1(){</w:t>
+      </w:r>
+      <w:r>
+        <w:rPr>
+          <w:rFonts w:ascii="Courier New" w:hAnsi="Courier New" w:cs="Courier New"/>
+          <w:color w:val="000000"/>
+          <w:sz w:val="20"/>
+          <w:szCs w:val="20"/>
+        </w:rPr>
+        <w:br/>
+        <w:t>      </w:t>
+      </w:r>
+      <w:r>
+        <w:rPr>
+          <w:rFonts w:ascii="Courier New" w:hAnsi="Courier New" w:cs="Courier New"/>
+          <w:color w:val="000000"/>
+          <w:sz w:val="20"/>
+          <w:szCs w:val="20"/>
+        </w:rPr>
         <w:tab/>
       </w:r>
-      <w:r>
-        <w:rPr>
-          <w:color w:val="A52A2A"/>
-        </w:rPr>
-        <w:t>static</w:t>
-      </w:r>
-      <w:r>
-        <w:t> </w:t>
-      </w:r>
-      <w:r>
-        <w:rPr>
-          <w:color w:val="FF0000"/>
+      <w:proofErr w:type="spellStart"/>
+      <w:r>
+        <w:rPr>
+          <w:rFonts w:ascii="Courier New" w:hAnsi="Courier New" w:cs="Courier New"/>
+          <w:color w:val="000000"/>
+          <w:sz w:val="20"/>
+          <w:szCs w:val="20"/>
+        </w:rPr>
+        <w:t>st</w:t>
+      </w:r>
+      <w:proofErr w:type="spellEnd"/>
+      <w:r>
+        <w:rPr>
+          <w:rFonts w:ascii="Courier New" w:hAnsi="Courier New" w:cs="Courier New"/>
+          <w:color w:val="000000"/>
+          <w:sz w:val="20"/>
+          <w:szCs w:val="20"/>
+        </w:rPr>
+        <w:t>="</w:t>
+      </w:r>
+      <w:proofErr w:type="spellStart"/>
+      <w:r>
+        <w:rPr>
+          <w:rFonts w:ascii="Courier New" w:hAnsi="Courier New" w:cs="Courier New"/>
+          <w:color w:val="000000"/>
+          <w:sz w:val="20"/>
+          <w:szCs w:val="20"/>
         </w:rPr>
         <w:t>string</w:t>
       </w:r>
-      <w:r>
-        <w:t> st;</w:t>
-      </w:r>
-      <w:r>
-        <w:br/>
-        <w:t>        </w:t>
-      </w:r>
-      <w:r>
-        <w:tab/>
-      </w:r>
-      <w:r>
-        <w:rPr>
-          <w:color w:val="FF0000"/>
-        </w:rPr>
-        <w:t>void</w:t>
-      </w:r>
-      <w:r>
-        <w:t> </w:t>
-      </w:r>
-      <w:r>
-        <w:rPr>
-          <w:b/>
-          <w:bCs/>
-          <w:color w:val="191970"/>
-        </w:rPr>
-        <w:t>metodo1</w:t>
-      </w:r>
-      <w:r>
-        <w:t>(){</w:t>
-      </w:r>
-      <w:r>
-        <w:br/>
-        <w:t>            </w:t>
-      </w:r>
-      <w:r>
-        <w:tab/>
-      </w:r>
-      <w:r>
-        <w:tab/>
-        <w:t>st=</w:t>
-      </w:r>
-      <w:r>
-        <w:rPr>
-          <w:color w:val="0000FF"/>
-        </w:rPr>
-        <w:t>"string"</w:t>
-      </w:r>
-      <w:r>
+      <w:proofErr w:type="spellEnd"/>
+      <w:r>
+        <w:rPr>
+          <w:rFonts w:ascii="Courier New" w:hAnsi="Courier New" w:cs="Courier New"/>
+          <w:color w:val="000000"/>
+          <w:sz w:val="20"/>
+          <w:szCs w:val="20"/>
+        </w:rPr>
+        <w:t>"</w:t>
+      </w:r>
+      <w:r>
+        <w:rPr>
+          <w:rFonts w:ascii="Courier New" w:hAnsi="Courier New" w:cs="Courier New"/>
+          <w:color w:val="000000"/>
+          <w:sz w:val="20"/>
+          <w:szCs w:val="20"/>
+        </w:rPr>
         <w:t>;</w:t>
       </w:r>
       <w:r>
+        <w:rPr>
+          <w:rFonts w:ascii="Courier New" w:hAnsi="Courier New" w:cs="Courier New"/>
+          <w:color w:val="000000"/>
+          <w:sz w:val="20"/>
+          <w:szCs w:val="20"/>
+        </w:rPr>
         <w:br/>
         <w:t>           </w:t>
       </w:r>
       <w:r>
+        <w:rPr>
+          <w:rFonts w:ascii="Courier New" w:hAnsi="Courier New" w:cs="Courier New"/>
+          <w:color w:val="000000"/>
+          <w:sz w:val="20"/>
+          <w:szCs w:val="20"/>
+        </w:rPr>
         <w:tab/>
       </w:r>
       <w:r>
+        <w:rPr>
+          <w:rFonts w:ascii="Courier New" w:hAnsi="Courier New" w:cs="Courier New"/>
+          <w:color w:val="000000"/>
+          <w:sz w:val="20"/>
+          <w:szCs w:val="20"/>
+        </w:rPr>
+        <w:t>c='A'</w:t>
+      </w:r>
+      <w:r>
+        <w:rPr>
+          <w:rFonts w:ascii="Courier New" w:hAnsi="Courier New" w:cs="Courier New"/>
+          <w:color w:val="000000"/>
+          <w:sz w:val="20"/>
+          <w:szCs w:val="20"/>
+        </w:rPr>
+        <w:t>;</w:t>
+      </w:r>
+      <w:r>
+        <w:rPr>
+          <w:rFonts w:ascii="Courier New" w:hAnsi="Courier New" w:cs="Courier New"/>
+          <w:color w:val="000000"/>
+          <w:sz w:val="20"/>
+          <w:szCs w:val="20"/>
+        </w:rPr>
+        <w:br/>
+        <w:t>      </w:t>
+      </w:r>
+      <w:r>
+        <w:rPr>
+          <w:rFonts w:ascii="Courier New" w:hAnsi="Courier New" w:cs="Courier New"/>
+          <w:color w:val="000000"/>
+          <w:sz w:val="20"/>
+          <w:szCs w:val="20"/>
+        </w:rPr>
+        <w:t>}</w:t>
+      </w:r>
+    </w:p>
+    <w:p>
+      <w:pPr>
+        <w:ind w:firstLine="708"/>
+        <w:rPr>
+          <w:rFonts w:ascii="Courier New" w:hAnsi="Courier New" w:cs="Courier New"/>
+          <w:color w:val="000000"/>
+          <w:sz w:val="20"/>
+          <w:szCs w:val="20"/>
+        </w:rPr>
+      </w:pPr>
+      <w:proofErr w:type="spellStart"/>
+      <w:r>
+        <w:rPr>
+          <w:rFonts w:ascii="Courier New" w:hAnsi="Courier New" w:cs="Courier New"/>
+          <w:color w:val="000000"/>
+          <w:sz w:val="20"/>
+          <w:szCs w:val="20"/>
+        </w:rPr>
+        <w:t>static</w:t>
+      </w:r>
+      <w:proofErr w:type="spellEnd"/>
+      <w:r>
+        <w:rPr>
+          <w:rFonts w:ascii="Courier New" w:hAnsi="Courier New" w:cs="Courier New"/>
+          <w:color w:val="000000"/>
+          <w:sz w:val="20"/>
+          <w:szCs w:val="20"/>
+        </w:rPr>
+        <w:t> </w:t>
+      </w:r>
+      <w:proofErr w:type="spellStart"/>
+      <w:r>
+        <w:rPr>
+          <w:rFonts w:ascii="Courier New" w:hAnsi="Courier New" w:cs="Courier New"/>
+          <w:color w:val="000000"/>
+          <w:sz w:val="20"/>
+          <w:szCs w:val="20"/>
+        </w:rPr>
+        <w:t>void</w:t>
+      </w:r>
+      <w:proofErr w:type="spellEnd"/>
+      <w:r>
+        <w:rPr>
+          <w:rFonts w:ascii="Courier New" w:hAnsi="Courier New" w:cs="Courier New"/>
+          <w:color w:val="000000"/>
+          <w:sz w:val="20"/>
+          <w:szCs w:val="20"/>
+        </w:rPr>
+        <w:t> metodo2</w:t>
+      </w:r>
+      <w:r>
+        <w:rPr>
+          <w:rFonts w:ascii="Courier New" w:hAnsi="Courier New" w:cs="Courier New"/>
+          <w:color w:val="000000"/>
+          <w:sz w:val="20"/>
+          <w:szCs w:val="20"/>
+        </w:rPr>
+        <w:t>(){</w:t>
+      </w:r>
+      <w:r>
+        <w:rPr>
+          <w:rFonts w:ascii="Courier New" w:hAnsi="Courier New" w:cs="Courier New"/>
+          <w:color w:val="000000"/>
+          <w:sz w:val="20"/>
+          <w:szCs w:val="20"/>
+        </w:rPr>
+        <w:br/>
+        <w:t xml:space="preserve">      </w:t>
+      </w:r>
+      <w:r>
+        <w:rPr>
+          <w:rFonts w:ascii="Courier New" w:hAnsi="Courier New" w:cs="Courier New"/>
+          <w:color w:val="000000"/>
+          <w:sz w:val="20"/>
+          <w:szCs w:val="20"/>
+        </w:rPr>
+        <w:t>new </w:t>
+      </w:r>
+      <w:proofErr w:type="spellStart"/>
+      <w:r>
+        <w:rPr>
+          <w:rFonts w:ascii="Courier New" w:hAnsi="Courier New" w:cs="Courier New"/>
+          <w:color w:val="000000"/>
+          <w:sz w:val="20"/>
+          <w:szCs w:val="20"/>
+        </w:rPr>
+        <w:t>ClaseA</w:t>
+      </w:r>
+      <w:proofErr w:type="spellEnd"/>
+      <w:r>
+        <w:rPr>
+          <w:rFonts w:ascii="Courier New" w:hAnsi="Courier New" w:cs="Courier New"/>
+          <w:color w:val="000000"/>
+          <w:sz w:val="20"/>
+          <w:szCs w:val="20"/>
+        </w:rPr>
+        <w:t>().c='a'</w:t>
+      </w:r>
+      <w:r>
+        <w:rPr>
+          <w:rFonts w:ascii="Courier New" w:hAnsi="Courier New" w:cs="Courier New"/>
+          <w:color w:val="000000"/>
+          <w:sz w:val="20"/>
+          <w:szCs w:val="20"/>
+        </w:rPr>
+        <w:t>;</w:t>
+      </w:r>
+      <w:r>
+        <w:rPr>
+          <w:rFonts w:ascii="Courier New" w:hAnsi="Courier New" w:cs="Courier New"/>
+          <w:color w:val="000000"/>
+          <w:sz w:val="20"/>
+          <w:szCs w:val="20"/>
+        </w:rPr>
+        <w:br/>
+        <w:t>     </w:t>
+      </w:r>
+      <w:r>
+        <w:rPr>
+          <w:rFonts w:ascii="Courier New" w:hAnsi="Courier New" w:cs="Courier New"/>
+          <w:color w:val="000000"/>
+          <w:sz w:val="20"/>
+          <w:szCs w:val="20"/>
+        </w:rPr>
         <w:tab/>
-        <w:t>c=</w:t>
-      </w:r>
-      <w:r>
-        <w:rPr>
-          <w:color w:val="FF00FF"/>
-        </w:rPr>
-        <w:t>'A'</w:t>
-      </w:r>
-      <w:r>
+      </w:r>
+      <w:proofErr w:type="spellStart"/>
+      <w:r>
+        <w:rPr>
+          <w:rFonts w:ascii="Courier New" w:hAnsi="Courier New" w:cs="Courier New"/>
+          <w:color w:val="000000"/>
+          <w:sz w:val="20"/>
+          <w:szCs w:val="20"/>
+        </w:rPr>
+        <w:t>st</w:t>
+      </w:r>
+      <w:proofErr w:type="spellEnd"/>
+      <w:r>
+        <w:rPr>
+          <w:rFonts w:ascii="Courier New" w:hAnsi="Courier New" w:cs="Courier New"/>
+          <w:color w:val="000000"/>
+          <w:sz w:val="20"/>
+          <w:szCs w:val="20"/>
+        </w:rPr>
+        <w:t>="st2"</w:t>
+      </w:r>
+      <w:r>
+        <w:rPr>
+          <w:rFonts w:ascii="Courier New" w:hAnsi="Courier New" w:cs="Courier New"/>
+          <w:color w:val="000000"/>
+          <w:sz w:val="20"/>
+          <w:szCs w:val="20"/>
+        </w:rPr>
         <w:t>;</w:t>
       </w:r>
       <w:r>
+        <w:rPr>
+          <w:rFonts w:ascii="Courier New" w:hAnsi="Courier New" w:cs="Courier New"/>
+          <w:color w:val="000000"/>
+          <w:sz w:val="20"/>
+          <w:szCs w:val="20"/>
+        </w:rPr>
         <w:br/>
-        <w:t>        </w:t>
-      </w:r>
-      <w:r>
+        <w:t>      </w:t>
+      </w:r>
+      <w:r>
+        <w:rPr>
+          <w:rFonts w:ascii="Courier New" w:hAnsi="Courier New" w:cs="Courier New"/>
+          <w:color w:val="000000"/>
+          <w:sz w:val="20"/>
+          <w:szCs w:val="20"/>
+        </w:rPr>
+        <w:t>c='B'</w:t>
+      </w:r>
+      <w:r>
+        <w:rPr>
+          <w:rFonts w:ascii="Courier New" w:hAnsi="Courier New" w:cs="Courier New"/>
+          <w:color w:val="000000"/>
+          <w:sz w:val="20"/>
+          <w:szCs w:val="20"/>
+        </w:rPr>
+        <w:t>;</w:t>
+      </w:r>
+      <w:r>
+        <w:rPr>
+          <w:rFonts w:ascii="Courier New" w:hAnsi="Courier New" w:cs="Courier New"/>
+          <w:color w:val="000000"/>
+          <w:sz w:val="20"/>
+          <w:szCs w:val="20"/>
+        </w:rPr>
+        <w:sym w:font="Wingdings" w:char="F0E0"/>
+      </w:r>
+      <w:r>
+        <w:rPr>
+          <w:rFonts w:ascii="Courier New" w:hAnsi="Courier New" w:cs="Courier New"/>
+          <w:color w:val="000000"/>
+          <w:sz w:val="20"/>
+          <w:szCs w:val="20"/>
+        </w:rPr>
+        <w:t>Definición</w:t>
+      </w:r>
+      <w:r>
+        <w:rPr>
+          <w:rFonts w:ascii="Courier New" w:hAnsi="Courier New" w:cs="Courier New"/>
+          <w:color w:val="000000"/>
+          <w:sz w:val="20"/>
+          <w:szCs w:val="20"/>
+        </w:rPr>
+        <w:t xml:space="preserve"> de variable no-</w:t>
+      </w:r>
+      <w:r>
+        <w:rPr>
+          <w:rFonts w:ascii="Courier New" w:hAnsi="Courier New" w:cs="Courier New"/>
+          <w:color w:val="000000"/>
+          <w:sz w:val="20"/>
+          <w:szCs w:val="20"/>
+        </w:rPr>
+        <w:t>estática</w:t>
+      </w:r>
+      <w:r>
+        <w:rPr>
+          <w:rFonts w:ascii="Courier New" w:hAnsi="Courier New" w:cs="Courier New"/>
+          <w:color w:val="000000"/>
+          <w:sz w:val="20"/>
+          <w:szCs w:val="20"/>
+        </w:rPr>
+        <w:t xml:space="preserve"> en un método </w:t>
+      </w:r>
+      <w:r>
+        <w:rPr>
+          <w:rFonts w:ascii="Courier New" w:hAnsi="Courier New" w:cs="Courier New"/>
+          <w:color w:val="000000"/>
+          <w:sz w:val="20"/>
+          <w:szCs w:val="20"/>
+        </w:rPr>
+        <w:t>estático!</w:t>
+      </w:r>
+      <w:r>
+        <w:rPr>
+          <w:rFonts w:ascii="Courier New" w:hAnsi="Courier New" w:cs="Courier New"/>
+          <w:color w:val="000000"/>
+          <w:sz w:val="20"/>
+          <w:szCs w:val="20"/>
+        </w:rPr>
+        <w:br/>
+        <w:t>     </w:t>
+      </w:r>
+      <w:r>
+        <w:rPr>
+          <w:rFonts w:ascii="Courier New" w:hAnsi="Courier New" w:cs="Courier New"/>
+          <w:color w:val="000000"/>
+          <w:sz w:val="20"/>
+          <w:szCs w:val="20"/>
+        </w:rPr>
         <w:tab/>
+      </w:r>
+      <w:r>
+        <w:rPr>
+          <w:rFonts w:ascii="Courier New" w:hAnsi="Courier New" w:cs="Courier New"/>
+          <w:color w:val="000000"/>
+          <w:sz w:val="20"/>
+          <w:szCs w:val="20"/>
+        </w:rPr>
         <w:t>}</w:t>
       </w:r>
     </w:p>
     <w:p>
       <w:pPr>
-        <w:ind w:firstLine="708"/>
-      </w:pPr>
-      <w:r>
-        <w:rPr>
-          <w:color w:val="A52A2A"/>
-        </w:rPr>
+        <w:rPr>
+          <w:rFonts w:ascii="Courier New" w:hAnsi="Courier New" w:cs="Courier New"/>
+          <w:color w:val="000000"/>
+          <w:sz w:val="20"/>
+          <w:szCs w:val="20"/>
+        </w:rPr>
+      </w:pPr>
+      <w:r>
+        <w:rPr>
+          <w:rFonts w:ascii="Courier New" w:hAnsi="Courier New" w:cs="Courier New"/>
+          <w:color w:val="000000"/>
+          <w:sz w:val="20"/>
+          <w:szCs w:val="20"/>
+        </w:rPr>
+        <w:t>}</w:t>
+      </w:r>
+    </w:p>
+    <w:p>
+      <w:r>
+        <w:t>Análisis</w:t>
+      </w:r>
+      <w:r>
+        <w:t xml:space="preserve"> de m</w:t>
+      </w:r>
+      <w:r>
+        <w:t>iembros estáticos (de la clase)</w:t>
+      </w:r>
+    </w:p>
+    <w:p>
+      <w:r>
+        <w:t>•Los miembros estáticos son miembros ligados a la clase como tal y no a los objetos (instancias) de la misma.</w:t>
+      </w:r>
+    </w:p>
+    <w:p>
+      <w:r>
+        <w:t xml:space="preserve">•Para definirlos basta con preceder la definición de ese miembro con la palabra reservada </w:t>
+      </w:r>
+      <w:r>
+        <w:t>“</w:t>
+      </w:r>
+      <w:proofErr w:type="spellStart"/>
+      <w:r>
         <w:t>static</w:t>
       </w:r>
-      <w:r>
-        <w:t> </w:t>
-      </w:r>
-      <w:r>
-        <w:rPr>
-          <w:color w:val="FF0000"/>
-        </w:rPr>
-        <w:t>void</w:t>
-      </w:r>
-      <w:r>
-        <w:t> </w:t>
-      </w:r>
-      <w:r>
-        <w:rPr>
-          <w:b/>
-          <w:bCs/>
-          <w:color w:val="191970"/>
-        </w:rPr>
-        <w:t>metodo2</w:t>
-      </w:r>
-      <w:r>
-        <w:t>(){</w:t>
-      </w:r>
-      <w:r>
-        <w:br/>
-        <w:t>            </w:t>
-      </w:r>
-      <w:r>
-        <w:tab/>
-      </w:r>
-      <w:r>
-        <w:tab/>
-      </w:r>
-      <w:r>
-        <w:rPr>
-          <w:b/>
-          <w:bCs/>
-          <w:color w:val="008B8B"/>
-        </w:rPr>
-        <w:t>new</w:t>
-      </w:r>
-      <w:r>
-        <w:t> </w:t>
-      </w:r>
-      <w:r>
-        <w:rPr>
-          <w:b/>
-          <w:bCs/>
-          <w:color w:val="191970"/>
-        </w:rPr>
-        <w:t>ClaseA</w:t>
-      </w:r>
-      <w:r>
-        <w:t>().c=</w:t>
-      </w:r>
-      <w:r>
-        <w:rPr>
-          <w:color w:val="FF00FF"/>
-        </w:rPr>
-        <w:t>'a'</w:t>
-      </w:r>
-      <w:r>
-        <w:t>;</w:t>
-      </w:r>
-      <w:r>
-        <w:br/>
-        <w:t>            </w:t>
-      </w:r>
-      <w:r>
-        <w:tab/>
-      </w:r>
-      <w:r>
-        <w:tab/>
-        <w:t>st=</w:t>
-      </w:r>
-      <w:r>
-        <w:rPr>
-          <w:color w:val="0000FF"/>
-        </w:rPr>
-        <w:t>"st2"</w:t>
-      </w:r>
-      <w:r>
-        <w:t>;</w:t>
-      </w:r>
-      <w:r>
-        <w:br/>
-        <w:t>            </w:t>
-      </w:r>
-      <w:r>
-        <w:tab/>
-      </w:r>
-      <w:r>
-        <w:tab/>
-      </w:r>
-      <w:r>
-        <w:rPr>
-          <w:highlight w:val="yellow"/>
-        </w:rPr>
-        <w:t>c=</w:t>
-      </w:r>
-      <w:r>
-        <w:rPr>
-          <w:color w:val="FF00FF"/>
-          <w:highlight w:val="yellow"/>
-        </w:rPr>
-        <w:t>'B'</w:t>
-      </w:r>
-      <w:r>
-        <w:rPr>
-          <w:highlight w:val="yellow"/>
-        </w:rPr>
-        <w:t>;</w:t>
-      </w:r>
-      <w:r>
-        <w:tab/>
-        <w:t>// Definicion de variable no-estatica en un método estatico!</w:t>
-      </w:r>
-      <w:r>
-        <w:br/>
-        <w:t>        </w:t>
-      </w:r>
-      <w:r>
-        <w:tab/>
-        <w:t>}</w:t>
-      </w:r>
-    </w:p>
-    <w:p>
-      <w:r>
-        <w:t>}</w:t>
+      <w:proofErr w:type="spellEnd"/>
+      <w:r>
+        <w:t>”.</w:t>
+      </w:r>
+    </w:p>
+    <w:p>
+      <w:r>
+        <w:rPr>
+          <w:noProof/>
+        </w:rPr>
+        <w:lastRenderedPageBreak/>
+        <w:drawing>
+          <wp:inline distT="0" distB="0" distL="0" distR="0">
+            <wp:extent cx="3077833" cy="1446564"/>
+            <wp:effectExtent l="19050" t="0" r="8267" b="0"/>
+            <wp:docPr id="13" name="Imagen 13"/>
+            <wp:cNvGraphicFramePr>
+              <a:graphicFrameLocks xmlns:a="http://schemas.openxmlformats.org/drawingml/2006/main" noChangeAspect="1"/>
+            </wp:cNvGraphicFramePr>
+            <a:graphic xmlns:a="http://schemas.openxmlformats.org/drawingml/2006/main">
+              <a:graphicData uri="http://schemas.openxmlformats.org/drawingml/2006/picture">
+                <pic:pic xmlns:pic="http://schemas.openxmlformats.org/drawingml/2006/picture">
+                  <pic:nvPicPr>
+                    <pic:cNvPr id="0" name="Picture 13"/>
+                    <pic:cNvPicPr>
+                      <a:picLocks noChangeAspect="1" noChangeArrowheads="1"/>
+                    </pic:cNvPicPr>
+                  </pic:nvPicPr>
+                  <pic:blipFill>
+                    <a:blip r:embed="rId4" cstate="print"/>
+                    <a:srcRect/>
+                    <a:stretch>
+                      <a:fillRect/>
+                    </a:stretch>
+                  </pic:blipFill>
+                  <pic:spPr bwMode="auto">
+                    <a:xfrm>
+                      <a:off x="0" y="0"/>
+                      <a:ext cx="3082476" cy="1448746"/>
+                    </a:xfrm>
+                    <a:prstGeom prst="rect">
+                      <a:avLst/>
+                    </a:prstGeom>
+                    <a:noFill/>
+                    <a:ln w="9525">
+                      <a:noFill/>
+                      <a:miter lim="800000"/>
+                      <a:headEnd/>
+                      <a:tailEnd/>
+                    </a:ln>
+                  </pic:spPr>
+                </pic:pic>
+              </a:graphicData>
+            </a:graphic>
+          </wp:inline>
+        </w:drawing>
+      </w:r>
+    </w:p>
+    <w:p>
+      <w:r>
+        <w:t>•Desde los métodos de clase no se pueden accederse a los miembros que no sean estáticos.</w:t>
+      </w:r>
+    </w:p>
+    <w:p>
+      <w:r>
+        <w:rPr>
+          <w:noProof/>
+        </w:rPr>
+        <w:drawing>
+          <wp:inline distT="0" distB="0" distL="0" distR="0">
+            <wp:extent cx="3207229" cy="1422752"/>
+            <wp:effectExtent l="19050" t="0" r="0" b="0"/>
+            <wp:docPr id="1" name="Imagen 1"/>
+            <wp:cNvGraphicFramePr>
+              <a:graphicFrameLocks xmlns:a="http://schemas.openxmlformats.org/drawingml/2006/main" noChangeAspect="1"/>
+            </wp:cNvGraphicFramePr>
+            <a:graphic xmlns:a="http://schemas.openxmlformats.org/drawingml/2006/main">
+              <a:graphicData uri="http://schemas.openxmlformats.org/drawingml/2006/picture">
+                <pic:pic xmlns:pic="http://schemas.openxmlformats.org/drawingml/2006/picture">
+                  <pic:nvPicPr>
+                    <pic:cNvPr id="0" name="Picture 1"/>
+                    <pic:cNvPicPr>
+                      <a:picLocks noChangeAspect="1" noChangeArrowheads="1"/>
+                    </pic:cNvPicPr>
+                  </pic:nvPicPr>
+                  <pic:blipFill>
+                    <a:blip r:embed="rId5"/>
+                    <a:srcRect/>
+                    <a:stretch>
+                      <a:fillRect/>
+                    </a:stretch>
+                  </pic:blipFill>
+                  <pic:spPr bwMode="auto">
+                    <a:xfrm>
+                      <a:off x="0" y="0"/>
+                      <a:ext cx="3210151" cy="1424048"/>
+                    </a:xfrm>
+                    <a:prstGeom prst="rect">
+                      <a:avLst/>
+                    </a:prstGeom>
+                    <a:noFill/>
+                    <a:ln w="9525">
+                      <a:noFill/>
+                      <a:miter lim="800000"/>
+                      <a:headEnd/>
+                      <a:tailEnd/>
+                    </a:ln>
+                  </pic:spPr>
+                </pic:pic>
+              </a:graphicData>
+            </a:graphic>
+          </wp:inline>
+        </w:drawing>
       </w:r>
     </w:p>
     <w:sectPr>
@@ -932,10 +1640,12 @@
   <w:style w:type="paragraph" w:default="1" w:styleId="Normal">
     <w:name w:val="Normal"/>
     <w:qFormat/>
+    <w:rsid w:val="00A10FC2"/>
   </w:style>
   <w:style w:type="character" w:default="1" w:styleId="Fuentedeprrafopredeter">
     <w:name w:val="Default Paragraph Font"/>
     <w:uiPriority w:val="1"/>
+    <w:semiHidden/>
     <w:unhideWhenUsed/>
   </w:style>
   <w:style w:type="table" w:default="1" w:styleId="Tablanormal">
@@ -974,6 +1684,36 @@
       <w:color w:val="000000"/>
       <w:sz w:val="24"/>
       <w:szCs w:val="24"/>
+    </w:rPr>
+  </w:style>
+  <w:style w:type="paragraph" w:styleId="Textodeglobo">
+    <w:name w:val="Balloon Text"/>
+    <w:basedOn w:val="Normal"/>
+    <w:link w:val="TextodegloboCar"/>
+    <w:uiPriority w:val="99"/>
+    <w:semiHidden/>
+    <w:unhideWhenUsed/>
+    <w:rsid w:val="008B59A4"/>
+    <w:pPr>
+      <w:spacing w:after="0" w:line="240" w:lineRule="auto"/>
+    </w:pPr>
+    <w:rPr>
+      <w:rFonts w:ascii="Tahoma" w:hAnsi="Tahoma" w:cs="Tahoma"/>
+      <w:sz w:val="16"/>
+      <w:szCs w:val="16"/>
+    </w:rPr>
+  </w:style>
+  <w:style w:type="character" w:customStyle="1" w:styleId="TextodegloboCar">
+    <w:name w:val="Texto de globo Car"/>
+    <w:basedOn w:val="Fuentedeprrafopredeter"/>
+    <w:link w:val="Textodeglobo"/>
+    <w:uiPriority w:val="99"/>
+    <w:semiHidden/>
+    <w:rsid w:val="008B59A4"/>
+    <w:rPr>
+      <w:rFonts w:ascii="Tahoma" w:hAnsi="Tahoma" w:cs="Tahoma"/>
+      <w:sz w:val="16"/>
+      <w:szCs w:val="16"/>
     </w:rPr>
   </w:style>
 </w:styles>

</xml_diff>